<commit_message>
fixed bugs in w5h3
</commit_message>
<xml_diff>
--- a/w5/20235682_NguyễnQuýĐức_BC_THKTMT_W5.docx
+++ b/w5/20235682_NguyễnQuýĐức_BC_THKTMT_W5.docx
@@ -15,16 +15,7 @@
           <w:sz w:val="38"/>
           <w:szCs w:val="36"/>
         </w:rPr>
-        <w:t>BÁO CÁO THỰC HÀNH</w:t>
-      </w:r>
-      <w:bookmarkStart w:id="0" w:name="_GoBack"/>
-      <w:bookmarkEnd w:id="0"/>
-      <w:r>
-        <w:rPr>
-          <w:sz w:val="38"/>
-          <w:szCs w:val="36"/>
-        </w:rPr>
-        <w:t xml:space="preserve"> KIẾN TRÚC MÁY TÍNH TUẦ</w:t>
+        <w:t>BÁO CÁO THỰC HÀNH KIẾN TRÚC MÁY TÍNH TUẦ</w:t>
       </w:r>
       <w:r>
         <w:rPr>
@@ -637,14 +628,7 @@
                 <w:sz w:val="24"/>
                 <w:szCs w:val="36"/>
               </w:rPr>
-              <w:t>la a0,</w:t>
-            </w:r>
-            <w:r>
-              <w:rPr>
-                <w:sz w:val="24"/>
-                <w:szCs w:val="36"/>
-              </w:rPr>
-              <w:t xml:space="preserve"> test</w:t>
+              <w:t>la a0, test</w:t>
             </w:r>
           </w:p>
         </w:tc>
@@ -837,28 +821,21 @@
           <w:szCs w:val="36"/>
         </w:rPr>
         <w:lastRenderedPageBreak/>
-        <w:t xml:space="preserve">- Chuỗi "Hello world\0" được lưu trong bộ nhớ với các byte trong </w:t>
+        <w:t>- Chuỗi "Hello world\0" được lưu trong bộ nhớ với</w:t>
       </w:r>
       <w:r>
         <w:rPr>
           <w:sz w:val="24"/>
           <w:szCs w:val="36"/>
         </w:rPr>
-        <w:t xml:space="preserve">cụm 4 byte </w:t>
+        <w:t xml:space="preserve"> kiểu litle-endian</w:t>
       </w:r>
       <w:r>
         <w:rPr>
           <w:sz w:val="24"/>
           <w:szCs w:val="36"/>
         </w:rPr>
-        <w:t>bị đảo ngượ</w:t>
-      </w:r>
-      <w:r>
-        <w:rPr>
-          <w:sz w:val="24"/>
-          <w:szCs w:val="36"/>
-        </w:rPr>
-        <w:t xml:space="preserve">c: </w:t>
+        <w:t xml:space="preserve">: </w:t>
       </w:r>
       <w:r>
         <w:rPr>
@@ -1182,14 +1159,7 @@
           <w:sz w:val="24"/>
           <w:szCs w:val="36"/>
         </w:rPr>
-        <w:t xml:space="preserve">    ecall # print val</w:t>
-      </w:r>
-      <w:r>
-        <w:rPr>
-          <w:sz w:val="24"/>
-          <w:szCs w:val="36"/>
-        </w:rPr>
-        <w:t>ue of s0</w:t>
+        <w:t xml:space="preserve">    ecall # print value of s0</w:t>
       </w:r>
     </w:p>
     <w:p>
@@ -4968,10 +4938,10 @@
           <w:szCs w:val="24"/>
         </w:rPr>
         <w:drawing>
-          <wp:inline distT="0" distB="0" distL="0" distR="0" wp14:anchorId="77C1B58B" wp14:editId="0E7CBE67">
-            <wp:extent cx="3502479" cy="3771900"/>
-            <wp:effectExtent l="0" t="0" r="3175" b="0"/>
-            <wp:docPr id="9" name="Picture 9"/>
+          <wp:inline distT="0" distB="0" distL="0" distR="0">
+            <wp:extent cx="2804160" cy="3017520"/>
+            <wp:effectExtent l="0" t="0" r="0" b="0"/>
+            <wp:docPr id="7" name="Picture 7"/>
             <wp:cNvGraphicFramePr>
               <a:graphicFrameLocks xmlns:a="http://schemas.openxmlformats.org/drawingml/2006/main" noChangeAspect="1"/>
             </wp:cNvGraphicFramePr>
@@ -4979,23 +4949,36 @@
               <a:graphicData uri="http://schemas.openxmlformats.org/drawingml/2006/picture">
                 <pic:pic xmlns:pic="http://schemas.openxmlformats.org/drawingml/2006/picture">
                   <pic:nvPicPr>
-                    <pic:cNvPr id="1" name=""/>
-                    <pic:cNvPicPr/>
+                    <pic:cNvPr id="0" name="Picture 2"/>
+                    <pic:cNvPicPr>
+                      <a:picLocks noChangeAspect="1" noChangeArrowheads="1"/>
+                    </pic:cNvPicPr>
                   </pic:nvPicPr>
                   <pic:blipFill>
-                    <a:blip r:embed="rId9"/>
+                    <a:blip r:embed="rId9">
+                      <a:extLst>
+                        <a:ext uri="{28A0092B-C50C-407E-A947-70E740481C1C}">
+                          <a14:useLocalDpi xmlns:a14="http://schemas.microsoft.com/office/drawing/2010/main" val="0"/>
+                        </a:ext>
+                      </a:extLst>
+                    </a:blip>
+                    <a:srcRect/>
                     <a:stretch>
                       <a:fillRect/>
                     </a:stretch>
                   </pic:blipFill>
-                  <pic:spPr>
+                  <pic:spPr bwMode="auto">
                     <a:xfrm>
                       <a:off x="0" y="0"/>
-                      <a:ext cx="3508633" cy="3778527"/>
+                      <a:ext cx="2804160" cy="3017520"/>
                     </a:xfrm>
                     <a:prstGeom prst="rect">
                       <a:avLst/>
                     </a:prstGeom>
+                    <a:noFill/>
+                    <a:ln>
+                      <a:noFill/>
+                    </a:ln>
                   </pic:spPr>
                 </pic:pic>
               </a:graphicData>
@@ -7020,6 +7003,7 @@
           <w:sz w:val="24"/>
           <w:szCs w:val="24"/>
         </w:rPr>
+        <w:lastRenderedPageBreak/>
         <w:t>Khởi tạo s0 = 0 để làm biến đếm vị trí</w:t>
       </w:r>
       <w:r>
@@ -7207,6 +7191,613 @@
           <w:sz w:val="24"/>
           <w:szCs w:val="24"/>
         </w:rPr>
+        <w:sectPr>
+          <w:pgSz w:w="12240" w:h="15840"/>
+          <w:pgMar w:top="1440" w:right="1440" w:bottom="720" w:left="1440" w:header="720" w:footer="720" w:gutter="0"/>
+          <w:cols w:space="720"/>
+          <w:docGrid w:linePitch="360"/>
+        </w:sectPr>
+      </w:pPr>
+    </w:p>
+    <w:p>
+      <w:pPr>
+        <w:ind w:left="360"/>
+        <w:jc w:val="both"/>
+        <w:rPr>
+          <w:sz w:val="24"/>
+          <w:szCs w:val="24"/>
+        </w:rPr>
+      </w:pPr>
+      <w:r>
+        <w:rPr>
+          <w:sz w:val="24"/>
+          <w:szCs w:val="24"/>
+        </w:rPr>
+        <w:lastRenderedPageBreak/>
+        <w:t>.data</w:t>
+      </w:r>
+    </w:p>
+    <w:p>
+      <w:pPr>
+        <w:ind w:left="360"/>
+        <w:jc w:val="both"/>
+        <w:rPr>
+          <w:sz w:val="24"/>
+          <w:szCs w:val="24"/>
+        </w:rPr>
+      </w:pPr>
+      <w:r>
+        <w:rPr>
+          <w:sz w:val="24"/>
+          <w:szCs w:val="24"/>
+        </w:rPr>
+        <w:t>string: .space 50</w:t>
+      </w:r>
+    </w:p>
+    <w:p>
+      <w:pPr>
+        <w:ind w:left="360"/>
+        <w:jc w:val="both"/>
+        <w:rPr>
+          <w:sz w:val="24"/>
+          <w:szCs w:val="24"/>
+        </w:rPr>
+      </w:pPr>
+      <w:r>
+        <w:rPr>
+          <w:sz w:val="24"/>
+          <w:szCs w:val="24"/>
+        </w:rPr>
+        <w:t>message1: .asciz "Nhap xau: "</w:t>
+      </w:r>
+    </w:p>
+    <w:p>
+      <w:pPr>
+        <w:ind w:left="360"/>
+        <w:jc w:val="both"/>
+        <w:rPr>
+          <w:sz w:val="24"/>
+          <w:szCs w:val="24"/>
+        </w:rPr>
+      </w:pPr>
+      <w:r>
+        <w:rPr>
+          <w:sz w:val="24"/>
+          <w:szCs w:val="24"/>
+        </w:rPr>
+        <w:t>message2: .asciz "Do dai xau la: "</w:t>
+      </w:r>
+    </w:p>
+    <w:p>
+      <w:pPr>
+        <w:ind w:left="360"/>
+        <w:jc w:val="both"/>
+        <w:rPr>
+          <w:sz w:val="24"/>
+          <w:szCs w:val="24"/>
+        </w:rPr>
+      </w:pPr>
+      <w:r>
+        <w:rPr>
+          <w:sz w:val="24"/>
+          <w:szCs w:val="24"/>
+        </w:rPr>
+        <w:t>.text</w:t>
+      </w:r>
+    </w:p>
+    <w:p>
+      <w:pPr>
+        <w:ind w:left="360"/>
+        <w:jc w:val="both"/>
+        <w:rPr>
+          <w:sz w:val="24"/>
+          <w:szCs w:val="24"/>
+        </w:rPr>
+      </w:pPr>
+      <w:r>
+        <w:rPr>
+          <w:sz w:val="24"/>
+          <w:szCs w:val="24"/>
+        </w:rPr>
+        <w:t>main:</w:t>
+      </w:r>
+    </w:p>
+    <w:p>
+      <w:pPr>
+        <w:ind w:left="360"/>
+        <w:jc w:val="both"/>
+        <w:rPr>
+          <w:sz w:val="24"/>
+          <w:szCs w:val="24"/>
+        </w:rPr>
+      </w:pPr>
+      <w:r>
+        <w:rPr>
+          <w:sz w:val="24"/>
+          <w:szCs w:val="24"/>
+        </w:rPr>
+        <w:t>get_string:</w:t>
+      </w:r>
+    </w:p>
+    <w:p>
+      <w:pPr>
+        <w:ind w:left="360"/>
+        <w:jc w:val="both"/>
+        <w:rPr>
+          <w:sz w:val="24"/>
+          <w:szCs w:val="24"/>
+        </w:rPr>
+      </w:pPr>
+      <w:r>
+        <w:rPr>
+          <w:sz w:val="24"/>
+          <w:szCs w:val="24"/>
+        </w:rPr>
+        <w:tab/>
+        <w:t>li a7, 54</w:t>
+      </w:r>
+    </w:p>
+    <w:p>
+      <w:pPr>
+        <w:ind w:left="360"/>
+        <w:jc w:val="both"/>
+        <w:rPr>
+          <w:sz w:val="24"/>
+          <w:szCs w:val="24"/>
+        </w:rPr>
+      </w:pPr>
+      <w:r>
+        <w:rPr>
+          <w:sz w:val="24"/>
+          <w:szCs w:val="24"/>
+        </w:rPr>
+        <w:tab/>
+        <w:t>la a0, message1</w:t>
+      </w:r>
+    </w:p>
+    <w:p>
+      <w:pPr>
+        <w:ind w:left="360"/>
+        <w:jc w:val="both"/>
+        <w:rPr>
+          <w:sz w:val="24"/>
+          <w:szCs w:val="24"/>
+        </w:rPr>
+      </w:pPr>
+      <w:r>
+        <w:rPr>
+          <w:sz w:val="24"/>
+          <w:szCs w:val="24"/>
+        </w:rPr>
+        <w:tab/>
+        <w:t>la a1, string</w:t>
+      </w:r>
+    </w:p>
+    <w:p>
+      <w:pPr>
+        <w:ind w:left="360"/>
+        <w:jc w:val="both"/>
+        <w:rPr>
+          <w:sz w:val="24"/>
+          <w:szCs w:val="24"/>
+        </w:rPr>
+      </w:pPr>
+      <w:r>
+        <w:rPr>
+          <w:sz w:val="24"/>
+          <w:szCs w:val="24"/>
+        </w:rPr>
+        <w:tab/>
+        <w:t>li a2, 50</w:t>
+      </w:r>
+    </w:p>
+    <w:p>
+      <w:pPr>
+        <w:ind w:left="360"/>
+        <w:jc w:val="both"/>
+        <w:rPr>
+          <w:sz w:val="24"/>
+          <w:szCs w:val="24"/>
+        </w:rPr>
+      </w:pPr>
+      <w:r>
+        <w:rPr>
+          <w:sz w:val="24"/>
+          <w:szCs w:val="24"/>
+        </w:rPr>
+        <w:tab/>
+        <w:t xml:space="preserve">ecall </w:t>
+      </w:r>
+    </w:p>
+    <w:p>
+      <w:pPr>
+        <w:ind w:left="360"/>
+        <w:jc w:val="both"/>
+        <w:rPr>
+          <w:sz w:val="24"/>
+          <w:szCs w:val="24"/>
+        </w:rPr>
+      </w:pPr>
+      <w:r>
+        <w:rPr>
+          <w:sz w:val="24"/>
+          <w:szCs w:val="24"/>
+        </w:rPr>
+        <w:tab/>
+        <w:t>li a3, 0xa #value of newline in ascii</w:t>
+      </w:r>
+    </w:p>
+    <w:p>
+      <w:pPr>
+        <w:ind w:left="360"/>
+        <w:jc w:val="both"/>
+        <w:rPr>
+          <w:sz w:val="24"/>
+          <w:szCs w:val="24"/>
+        </w:rPr>
+      </w:pPr>
+      <w:r>
+        <w:rPr>
+          <w:sz w:val="24"/>
+          <w:szCs w:val="24"/>
+        </w:rPr>
+        <w:t>get_length:</w:t>
+      </w:r>
+    </w:p>
+    <w:p>
+      <w:pPr>
+        <w:ind w:left="360"/>
+        <w:jc w:val="both"/>
+        <w:rPr>
+          <w:sz w:val="24"/>
+          <w:szCs w:val="24"/>
+        </w:rPr>
+      </w:pPr>
+      <w:r>
+        <w:rPr>
+          <w:sz w:val="24"/>
+          <w:szCs w:val="24"/>
+        </w:rPr>
+        <w:tab/>
+        <w:t>la a0, string # a0 = address(string[0])</w:t>
+      </w:r>
+    </w:p>
+    <w:p>
+      <w:pPr>
+        <w:ind w:left="360"/>
+        <w:jc w:val="both"/>
+        <w:rPr>
+          <w:sz w:val="24"/>
+          <w:szCs w:val="24"/>
+        </w:rPr>
+      </w:pPr>
+      <w:r>
+        <w:rPr>
+          <w:sz w:val="24"/>
+          <w:szCs w:val="24"/>
+        </w:rPr>
+        <w:tab/>
+        <w:t>li t0, 0 # t0 = i = 0</w:t>
+      </w:r>
+    </w:p>
+    <w:p>
+      <w:pPr>
+        <w:ind w:left="360"/>
+        <w:jc w:val="both"/>
+        <w:rPr>
+          <w:sz w:val="24"/>
+          <w:szCs w:val="24"/>
+        </w:rPr>
+      </w:pPr>
+      <w:r>
+        <w:rPr>
+          <w:sz w:val="24"/>
+          <w:szCs w:val="24"/>
+        </w:rPr>
+        <w:lastRenderedPageBreak/>
+        <w:tab/>
+        <w:t>check_char:</w:t>
+      </w:r>
+    </w:p>
+    <w:p>
+      <w:pPr>
+        <w:ind w:left="360"/>
+        <w:jc w:val="both"/>
+        <w:rPr>
+          <w:sz w:val="24"/>
+          <w:szCs w:val="24"/>
+        </w:rPr>
+      </w:pPr>
+      <w:r>
+        <w:rPr>
+          <w:sz w:val="24"/>
+          <w:szCs w:val="24"/>
+        </w:rPr>
+        <w:tab/>
+        <w:t xml:space="preserve">add t1, a0, t0 # t1 = a0 + t0 = address(string[0]+i) </w:t>
+      </w:r>
+    </w:p>
+    <w:p>
+      <w:pPr>
+        <w:ind w:left="360"/>
+        <w:jc w:val="both"/>
+        <w:rPr>
+          <w:sz w:val="24"/>
+          <w:szCs w:val="24"/>
+        </w:rPr>
+      </w:pPr>
+      <w:r>
+        <w:rPr>
+          <w:sz w:val="24"/>
+          <w:szCs w:val="24"/>
+        </w:rPr>
+        <w:tab/>
+        <w:t>lb t2, 0(t1) # t2 = string[i]</w:t>
+      </w:r>
+    </w:p>
+    <w:p>
+      <w:pPr>
+        <w:ind w:left="360"/>
+        <w:jc w:val="both"/>
+        <w:rPr>
+          <w:sz w:val="24"/>
+          <w:szCs w:val="24"/>
+        </w:rPr>
+      </w:pPr>
+      <w:r>
+        <w:rPr>
+          <w:sz w:val="24"/>
+          <w:szCs w:val="24"/>
+        </w:rPr>
+        <w:tab/>
+        <w:t>beq t2, zero, end_of_str # Is null char?</w:t>
+      </w:r>
+    </w:p>
+    <w:p>
+      <w:pPr>
+        <w:ind w:left="360"/>
+        <w:jc w:val="both"/>
+        <w:rPr>
+          <w:sz w:val="24"/>
+          <w:szCs w:val="24"/>
+        </w:rPr>
+      </w:pPr>
+      <w:r>
+        <w:rPr>
+          <w:sz w:val="24"/>
+          <w:szCs w:val="24"/>
+        </w:rPr>
+        <w:tab/>
+        <w:t>beq t2, a3, end_of_str # Is newline char?</w:t>
+      </w:r>
+    </w:p>
+    <w:p>
+      <w:pPr>
+        <w:ind w:left="360"/>
+        <w:jc w:val="both"/>
+        <w:rPr>
+          <w:sz w:val="24"/>
+          <w:szCs w:val="24"/>
+        </w:rPr>
+      </w:pPr>
+      <w:r>
+        <w:rPr>
+          <w:sz w:val="24"/>
+          <w:szCs w:val="24"/>
+        </w:rPr>
+        <w:tab/>
+        <w:t>addi t0, t0, 1 # t0 = t0 + 1 -&gt; i = i + 1</w:t>
+      </w:r>
+    </w:p>
+    <w:p>
+      <w:pPr>
+        <w:ind w:left="360"/>
+        <w:jc w:val="both"/>
+        <w:rPr>
+          <w:sz w:val="24"/>
+          <w:szCs w:val="24"/>
+        </w:rPr>
+      </w:pPr>
+      <w:r>
+        <w:rPr>
+          <w:sz w:val="24"/>
+          <w:szCs w:val="24"/>
+        </w:rPr>
+        <w:tab/>
+        <w:t>j check_char</w:t>
+      </w:r>
+    </w:p>
+    <w:p>
+      <w:pPr>
+        <w:ind w:left="360"/>
+        <w:jc w:val="both"/>
+        <w:rPr>
+          <w:sz w:val="24"/>
+          <w:szCs w:val="24"/>
+        </w:rPr>
+      </w:pPr>
+      <w:r>
+        <w:rPr>
+          <w:sz w:val="24"/>
+          <w:szCs w:val="24"/>
+        </w:rPr>
+        <w:t>end_of_str:</w:t>
+      </w:r>
+    </w:p>
+    <w:p>
+      <w:pPr>
+        <w:ind w:left="360"/>
+        <w:jc w:val="both"/>
+        <w:rPr>
+          <w:sz w:val="24"/>
+          <w:szCs w:val="24"/>
+        </w:rPr>
+      </w:pPr>
+      <w:r>
+        <w:rPr>
+          <w:sz w:val="24"/>
+          <w:szCs w:val="24"/>
+        </w:rPr>
+        <w:t>end_of_get_length:</w:t>
+      </w:r>
+    </w:p>
+    <w:p>
+      <w:pPr>
+        <w:ind w:left="360"/>
+        <w:jc w:val="both"/>
+        <w:rPr>
+          <w:sz w:val="24"/>
+          <w:szCs w:val="24"/>
+        </w:rPr>
+      </w:pPr>
+      <w:r>
+        <w:rPr>
+          <w:sz w:val="24"/>
+          <w:szCs w:val="24"/>
+        </w:rPr>
+        <w:t>print_length:</w:t>
+      </w:r>
+    </w:p>
+    <w:p>
+      <w:pPr>
+        <w:ind w:left="360"/>
+        <w:jc w:val="both"/>
+        <w:rPr>
+          <w:sz w:val="24"/>
+          <w:szCs w:val="24"/>
+        </w:rPr>
+      </w:pPr>
+      <w:r>
+        <w:rPr>
+          <w:sz w:val="24"/>
+          <w:szCs w:val="24"/>
+        </w:rPr>
+        <w:tab/>
+        <w:t>la a0, message2</w:t>
+      </w:r>
+    </w:p>
+    <w:p>
+      <w:pPr>
+        <w:ind w:left="360"/>
+        <w:jc w:val="both"/>
+        <w:rPr>
+          <w:sz w:val="24"/>
+          <w:szCs w:val="24"/>
+        </w:rPr>
+      </w:pPr>
+      <w:r>
+        <w:rPr>
+          <w:sz w:val="24"/>
+          <w:szCs w:val="24"/>
+        </w:rPr>
+        <w:tab/>
+        <w:t xml:space="preserve">li a7, 56   </w:t>
+      </w:r>
+    </w:p>
+    <w:p>
+      <w:pPr>
+        <w:ind w:left="360"/>
+        <w:jc w:val="both"/>
+        <w:rPr>
+          <w:sz w:val="24"/>
+          <w:szCs w:val="24"/>
+        </w:rPr>
+      </w:pPr>
+      <w:r>
+        <w:rPr>
+          <w:sz w:val="24"/>
+          <w:szCs w:val="24"/>
+        </w:rPr>
+        <w:tab/>
+        <w:t>mv a1, t0</w:t>
+      </w:r>
+    </w:p>
+    <w:p>
+      <w:pPr>
+        <w:ind w:left="360"/>
+        <w:jc w:val="both"/>
+        <w:rPr>
+          <w:sz w:val="24"/>
+          <w:szCs w:val="24"/>
+        </w:rPr>
+      </w:pPr>
+      <w:r>
+        <w:rPr>
+          <w:sz w:val="24"/>
+          <w:szCs w:val="24"/>
+        </w:rPr>
+        <w:tab/>
+        <w:t>ecall</w:t>
+      </w:r>
+    </w:p>
+    <w:p>
+      <w:pPr>
+        <w:ind w:left="360"/>
+        <w:jc w:val="both"/>
+        <w:rPr>
+          <w:sz w:val="24"/>
+          <w:szCs w:val="24"/>
+        </w:rPr>
+        <w:sectPr>
+          <w:type w:val="continuous"/>
+          <w:pgSz w:w="12240" w:h="15840"/>
+          <w:pgMar w:top="1440" w:right="1440" w:bottom="720" w:left="1440" w:header="720" w:footer="720" w:gutter="0"/>
+          <w:cols w:num="2" w:sep="1" w:space="720"/>
+          <w:docGrid w:linePitch="360"/>
+        </w:sectPr>
+      </w:pPr>
+      <w:r>
+        <w:rPr>
+          <w:sz w:val="24"/>
+          <w:szCs w:val="24"/>
+        </w:rPr>
+        <w:tab/>
+      </w:r>
+    </w:p>
+    <w:p>
+      <w:pPr>
+        <w:ind w:left="360"/>
+        <w:jc w:val="both"/>
+        <w:rPr>
+          <w:sz w:val="24"/>
+          <w:szCs w:val="24"/>
+        </w:rPr>
+      </w:pPr>
+      <w:r>
+        <w:rPr>
+          <w:sz w:val="24"/>
+          <w:szCs w:val="24"/>
+        </w:rPr>
+        <w:lastRenderedPageBreak/>
+        <w:tab/>
+      </w:r>
+    </w:p>
+    <w:p>
+      <w:pPr>
+        <w:ind w:left="360"/>
+        <w:jc w:val="both"/>
+        <w:rPr>
+          <w:sz w:val="24"/>
+          <w:szCs w:val="24"/>
+        </w:rPr>
+      </w:pPr>
+      <w:r>
+        <w:rPr>
+          <w:sz w:val="24"/>
+          <w:szCs w:val="24"/>
+        </w:rPr>
+        <w:lastRenderedPageBreak/>
+        <w:t>- Kết quả:</w:t>
+      </w:r>
+    </w:p>
+    <w:p>
+      <w:pPr>
+        <w:ind w:left="360"/>
+        <w:jc w:val="both"/>
+        <w:rPr>
+          <w:sz w:val="24"/>
+          <w:szCs w:val="24"/>
+        </w:rPr>
       </w:pPr>
       <w:r>
         <w:rPr>
@@ -7214,10 +7805,10 @@
           <w:szCs w:val="24"/>
         </w:rPr>
         <w:drawing>
-          <wp:inline distT="0" distB="0" distL="0" distR="0" wp14:anchorId="5471656F" wp14:editId="4299A7C9">
-            <wp:extent cx="4526280" cy="4800363"/>
-            <wp:effectExtent l="0" t="0" r="7620" b="635"/>
-            <wp:docPr id="18" name="Picture 18"/>
+          <wp:inline distT="0" distB="0" distL="0" distR="0" wp14:anchorId="734BE53A" wp14:editId="1F64763E">
+            <wp:extent cx="3238952" cy="1514686"/>
+            <wp:effectExtent l="0" t="0" r="0" b="9525"/>
+            <wp:docPr id="12" name="Picture 12"/>
             <wp:cNvGraphicFramePr>
               <a:graphicFrameLocks xmlns:a="http://schemas.openxmlformats.org/drawingml/2006/main" noChangeAspect="1"/>
             </wp:cNvGraphicFramePr>
@@ -7237,7 +7828,7 @@
                   <pic:spPr>
                     <a:xfrm>
                       <a:off x="0" y="0"/>
-                      <a:ext cx="4533802" cy="4808341"/>
+                      <a:ext cx="3238952" cy="1514686"/>
                     </a:xfrm>
                     <a:prstGeom prst="rect">
                       <a:avLst/>
@@ -7249,44 +7840,23 @@
           </wp:inline>
         </w:drawing>
       </w:r>
-    </w:p>
-    <w:p>
-      <w:pPr>
-        <w:ind w:left="360"/>
-        <w:jc w:val="both"/>
-        <w:rPr>
-          <w:sz w:val="24"/>
-          <w:szCs w:val="24"/>
-        </w:rPr>
-      </w:pPr>
-      <w:r>
-        <w:rPr>
-          <w:sz w:val="24"/>
-          <w:szCs w:val="24"/>
-        </w:rPr>
-        <w:lastRenderedPageBreak/>
-        <w:t>- Kết quả:</w:t>
-      </w:r>
-    </w:p>
-    <w:p>
-      <w:pPr>
-        <w:ind w:left="360"/>
-        <w:jc w:val="both"/>
-        <w:rPr>
-          <w:sz w:val="24"/>
-          <w:szCs w:val="24"/>
-        </w:rPr>
-      </w:pPr>
+      <w:r>
+        <w:rPr>
+          <w:sz w:val="24"/>
+          <w:szCs w:val="24"/>
+        </w:rPr>
+        <w:t xml:space="preserve"> </w:t>
+      </w:r>
       <w:r>
         <w:rPr>
           <w:sz w:val="24"/>
           <w:szCs w:val="24"/>
         </w:rPr>
         <w:drawing>
-          <wp:inline distT="0" distB="0" distL="0" distR="0" wp14:anchorId="734BE53A" wp14:editId="1F64763E">
-            <wp:extent cx="3238952" cy="1514686"/>
+          <wp:inline distT="0" distB="0" distL="0" distR="0" wp14:anchorId="65B7A9B3" wp14:editId="756D3698">
+            <wp:extent cx="3134162" cy="1438476"/>
             <wp:effectExtent l="0" t="0" r="0" b="9525"/>
-            <wp:docPr id="12" name="Picture 12"/>
+            <wp:docPr id="13" name="Picture 13"/>
             <wp:cNvGraphicFramePr>
               <a:graphicFrameLocks xmlns:a="http://schemas.openxmlformats.org/drawingml/2006/main" noChangeAspect="1"/>
             </wp:cNvGraphicFramePr>
@@ -7306,7 +7876,7 @@
                   <pic:spPr>
                     <a:xfrm>
                       <a:off x="0" y="0"/>
-                      <a:ext cx="3238952" cy="1514686"/>
+                      <a:ext cx="3134162" cy="1438476"/>
                     </a:xfrm>
                     <a:prstGeom prst="rect">
                       <a:avLst/>
@@ -7325,16 +7895,53 @@
         </w:rPr>
         <w:t xml:space="preserve"> </w:t>
       </w:r>
+    </w:p>
+    <w:p>
+      <w:pPr>
+        <w:ind w:left="360"/>
+        <w:jc w:val="both"/>
+        <w:rPr>
+          <w:sz w:val="24"/>
+          <w:szCs w:val="24"/>
+        </w:rPr>
+      </w:pPr>
+    </w:p>
+    <w:p>
+      <w:pPr>
+        <w:ind w:left="360"/>
+        <w:jc w:val="both"/>
+        <w:rPr>
+          <w:sz w:val="24"/>
+          <w:szCs w:val="24"/>
+        </w:rPr>
+      </w:pPr>
+      <w:r>
+        <w:rPr>
+          <w:sz w:val="24"/>
+          <w:szCs w:val="24"/>
+        </w:rPr>
+        <w:t>- TH không nhập gì:</w:t>
+      </w:r>
+    </w:p>
+    <w:p>
+      <w:pPr>
+        <w:ind w:left="360"/>
+        <w:jc w:val="both"/>
+        <w:rPr>
+          <w:sz w:val="24"/>
+          <w:szCs w:val="24"/>
+        </w:rPr>
+      </w:pPr>
       <w:r>
         <w:rPr>
           <w:sz w:val="24"/>
           <w:szCs w:val="24"/>
         </w:rPr>
         <w:drawing>
-          <wp:inline distT="0" distB="0" distL="0" distR="0" wp14:anchorId="65B7A9B3" wp14:editId="756D3698">
-            <wp:extent cx="3134162" cy="1438476"/>
+          <wp:inline distT="0" distB="0" distL="0" distR="0" wp14:anchorId="48A278CD" wp14:editId="65D5DC9A">
+            <wp:extent cx="3238952" cy="1514686"/>
             <wp:effectExtent l="0" t="0" r="0" b="9525"/>
-            <wp:docPr id="13" name="Picture 13"/>
+            <wp:docPr id="14" name="Picture 14"/>
             <wp:cNvGraphicFramePr>
               <a:graphicFrameLocks xmlns:a="http://schemas.openxmlformats.org/drawingml/2006/main" noChangeAspect="1"/>
             </wp:cNvGraphicFramePr>
@@ -7354,7 +7961,7 @@
                   <pic:spPr>
                     <a:xfrm>
                       <a:off x="0" y="0"/>
-                      <a:ext cx="3134162" cy="1438476"/>
+                      <a:ext cx="3238952" cy="1514686"/>
                     </a:xfrm>
                     <a:prstGeom prst="rect">
                       <a:avLst/>
@@ -7373,53 +7980,16 @@
         </w:rPr>
         <w:t xml:space="preserve"> </w:t>
       </w:r>
-    </w:p>
-    <w:p>
-      <w:pPr>
-        <w:ind w:left="360"/>
-        <w:jc w:val="both"/>
-        <w:rPr>
-          <w:sz w:val="24"/>
-          <w:szCs w:val="24"/>
-        </w:rPr>
-      </w:pPr>
-    </w:p>
-    <w:p>
-      <w:pPr>
-        <w:ind w:left="360"/>
-        <w:jc w:val="both"/>
-        <w:rPr>
-          <w:sz w:val="24"/>
-          <w:szCs w:val="24"/>
-        </w:rPr>
-      </w:pPr>
-      <w:r>
-        <w:rPr>
-          <w:sz w:val="24"/>
-          <w:szCs w:val="24"/>
-        </w:rPr>
-        <w:t>- TH không nhập gì:</w:t>
-      </w:r>
-    </w:p>
-    <w:p>
-      <w:pPr>
-        <w:ind w:left="360"/>
-        <w:jc w:val="both"/>
-        <w:rPr>
-          <w:sz w:val="24"/>
-          <w:szCs w:val="24"/>
-        </w:rPr>
-      </w:pPr>
       <w:r>
         <w:rPr>
           <w:sz w:val="24"/>
           <w:szCs w:val="24"/>
         </w:rPr>
         <w:drawing>
-          <wp:inline distT="0" distB="0" distL="0" distR="0" wp14:anchorId="48A278CD" wp14:editId="65D5DC9A">
-            <wp:extent cx="3238952" cy="1514686"/>
+          <wp:inline distT="0" distB="0" distL="0" distR="0" wp14:anchorId="7CBD2358" wp14:editId="26B9944D">
+            <wp:extent cx="3134162" cy="1438476"/>
             <wp:effectExtent l="0" t="0" r="0" b="9525"/>
-            <wp:docPr id="14" name="Picture 14"/>
+            <wp:docPr id="15" name="Picture 15"/>
             <wp:cNvGraphicFramePr>
               <a:graphicFrameLocks xmlns:a="http://schemas.openxmlformats.org/drawingml/2006/main" noChangeAspect="1"/>
             </wp:cNvGraphicFramePr>
@@ -7439,7 +8009,7 @@
                   <pic:spPr>
                     <a:xfrm>
                       <a:off x="0" y="0"/>
-                      <a:ext cx="3238952" cy="1514686"/>
+                      <a:ext cx="3134162" cy="1438476"/>
                     </a:xfrm>
                     <a:prstGeom prst="rect">
                       <a:avLst/>
@@ -7451,23 +8021,89 @@
           </wp:inline>
         </w:drawing>
       </w:r>
-      <w:r>
-        <w:rPr>
-          <w:sz w:val="24"/>
-          <w:szCs w:val="24"/>
-        </w:rPr>
-        <w:t xml:space="preserve"> </w:t>
-      </w:r>
+    </w:p>
+    <w:p>
+      <w:pPr>
+        <w:rPr>
+          <w:sz w:val="24"/>
+          <w:szCs w:val="24"/>
+        </w:rPr>
+      </w:pPr>
+      <w:r>
+        <w:rPr>
+          <w:sz w:val="24"/>
+          <w:szCs w:val="24"/>
+        </w:rPr>
+        <w:br w:type="page"/>
+      </w:r>
+    </w:p>
+    <w:p>
+      <w:pPr>
+        <w:ind w:left="360"/>
+        <w:jc w:val="both"/>
+        <w:rPr>
+          <w:sz w:val="24"/>
+          <w:szCs w:val="24"/>
+        </w:rPr>
+      </w:pPr>
+      <w:r>
+        <w:rPr>
+          <w:sz w:val="24"/>
+          <w:szCs w:val="24"/>
+        </w:rPr>
+        <w:lastRenderedPageBreak/>
+        <w:br/>
+      </w:r>
+    </w:p>
+    <w:p>
+      <w:pPr>
+        <w:ind w:left="360"/>
+        <w:jc w:val="both"/>
+        <w:rPr>
+          <w:sz w:val="24"/>
+          <w:szCs w:val="24"/>
+        </w:rPr>
+      </w:pPr>
+      <w:r>
+        <w:rPr>
+          <w:sz w:val="24"/>
+          <w:szCs w:val="24"/>
+        </w:rPr>
+        <w:t xml:space="preserve">- TH chuỗi nhập vào có len &gt; 50 </w:t>
+      </w:r>
+    </w:p>
+    <w:p>
+      <w:pPr>
+        <w:ind w:left="360"/>
+        <w:jc w:val="both"/>
+        <w:rPr>
+          <w:sz w:val="24"/>
+          <w:szCs w:val="24"/>
+        </w:rPr>
+      </w:pPr>
+      <w:r>
+        <w:rPr>
+          <w:sz w:val="24"/>
+          <w:szCs w:val="24"/>
+        </w:rPr>
+        <w:t>(ở đây len(abcdefghijklmnopqrstuvwxzyabcdefghijklmnopqrstuvwxzy)=52)</w:t>
+      </w:r>
+    </w:p>
+    <w:p>
+      <w:pPr>
+        <w:ind w:left="360"/>
+        <w:jc w:val="both"/>
+      </w:pPr>
       <w:r>
         <w:rPr>
           <w:sz w:val="24"/>
           <w:szCs w:val="24"/>
         </w:rPr>
         <w:drawing>
-          <wp:inline distT="0" distB="0" distL="0" distR="0" wp14:anchorId="7CBD2358" wp14:editId="26B9944D">
-            <wp:extent cx="3134162" cy="1438476"/>
+          <wp:inline distT="0" distB="0" distL="0" distR="0" wp14:anchorId="3E6E5C7D" wp14:editId="59CFE9EA">
+            <wp:extent cx="3238952" cy="1514686"/>
             <wp:effectExtent l="0" t="0" r="0" b="9525"/>
-            <wp:docPr id="15" name="Picture 15"/>
+            <wp:docPr id="16" name="Picture 16"/>
             <wp:cNvGraphicFramePr>
               <a:graphicFrameLocks xmlns:a="http://schemas.openxmlformats.org/drawingml/2006/main" noChangeAspect="1"/>
             </wp:cNvGraphicFramePr>
@@ -7487,7 +8123,7 @@
                   <pic:spPr>
                     <a:xfrm>
                       <a:off x="0" y="0"/>
-                      <a:ext cx="3134162" cy="1438476"/>
+                      <a:ext cx="3238952" cy="1514686"/>
                     </a:xfrm>
                     <a:prstGeom prst="rect">
                       <a:avLst/>
@@ -7499,107 +8135,20 @@
           </wp:inline>
         </w:drawing>
       </w:r>
-    </w:p>
-    <w:p>
-      <w:pPr>
-        <w:rPr>
-          <w:sz w:val="24"/>
-          <w:szCs w:val="24"/>
-        </w:rPr>
-      </w:pPr>
-      <w:r>
-        <w:rPr>
-          <w:sz w:val="24"/>
-          <w:szCs w:val="24"/>
-        </w:rPr>
-        <w:br w:type="page"/>
-      </w:r>
-    </w:p>
-    <w:p>
-      <w:pPr>
-        <w:ind w:left="360"/>
-        <w:jc w:val="both"/>
-        <w:rPr>
-          <w:sz w:val="24"/>
-          <w:szCs w:val="24"/>
-        </w:rPr>
-      </w:pPr>
-      <w:r>
-        <w:rPr>
-          <w:sz w:val="24"/>
-          <w:szCs w:val="24"/>
-        </w:rPr>
-        <w:lastRenderedPageBreak/>
-        <w:br/>
-      </w:r>
-    </w:p>
-    <w:p>
-      <w:pPr>
-        <w:ind w:left="360"/>
-        <w:jc w:val="both"/>
-        <w:rPr>
-          <w:sz w:val="24"/>
-          <w:szCs w:val="24"/>
-        </w:rPr>
-      </w:pPr>
-      <w:r>
-        <w:rPr>
-          <w:sz w:val="24"/>
-          <w:szCs w:val="24"/>
-        </w:rPr>
-        <w:t xml:space="preserve">- TH chuỗi nhập vào có len &gt; 50 </w:t>
-      </w:r>
-    </w:p>
-    <w:p>
-      <w:pPr>
-        <w:ind w:left="360"/>
-        <w:jc w:val="both"/>
-        <w:rPr>
-          <w:sz w:val="24"/>
-          <w:szCs w:val="24"/>
-        </w:rPr>
-      </w:pPr>
-      <w:r>
-        <w:rPr>
-          <w:sz w:val="24"/>
-          <w:szCs w:val="24"/>
-        </w:rPr>
-        <w:t>(ở đây len(abcdefghijklmnopqrstuvwxzy</w:t>
-      </w:r>
-      <w:r>
-        <w:rPr>
-          <w:sz w:val="24"/>
-          <w:szCs w:val="24"/>
-        </w:rPr>
-        <w:t>abcdefghijklmnopqrstuvwxzy</w:t>
-      </w:r>
-      <w:r>
-        <w:rPr>
-          <w:sz w:val="24"/>
-          <w:szCs w:val="24"/>
-        </w:rPr>
-        <w:t>)=52)</w:t>
-      </w:r>
-    </w:p>
-    <w:p>
-      <w:pPr>
-        <w:ind w:left="360"/>
-        <w:jc w:val="both"/>
-        <w:rPr>
-          <w:sz w:val="24"/>
-          <w:szCs w:val="24"/>
-        </w:rPr>
-      </w:pPr>
-      <w:r>
-        <w:rPr>
+      <w:r>
+        <w:t xml:space="preserve"> </w:t>
+      </w:r>
+      <w:r>
+        <w:rPr>
+          <w:rStyle w:val="x3jgonx"/>
           <w:sz w:val="24"/>
           <w:szCs w:val="24"/>
         </w:rPr>
         <w:drawing>
-          <wp:inline distT="0" distB="0" distL="0" distR="0" wp14:anchorId="3E6E5C7D" wp14:editId="59CFE9EA">
-            <wp:extent cx="3238952" cy="1514686"/>
+          <wp:inline distT="0" distB="0" distL="0" distR="0" wp14:anchorId="5C876C42" wp14:editId="410B3914">
+            <wp:extent cx="3134162" cy="1438476"/>
             <wp:effectExtent l="0" t="0" r="0" b="9525"/>
-            <wp:docPr id="16" name="Picture 16"/>
+            <wp:docPr id="5" name="Picture 5"/>
             <wp:cNvGraphicFramePr>
               <a:graphicFrameLocks xmlns:a="http://schemas.openxmlformats.org/drawingml/2006/main" noChangeAspect="1"/>
             </wp:cNvGraphicFramePr>
@@ -7619,7 +8168,7 @@
                   <pic:spPr>
                     <a:xfrm>
                       <a:off x="0" y="0"/>
-                      <a:ext cx="3238952" cy="1514686"/>
+                      <a:ext cx="3134162" cy="1438476"/>
                     </a:xfrm>
                     <a:prstGeom prst="rect">
                       <a:avLst/>
@@ -7631,23 +8180,71 @@
           </wp:inline>
         </w:drawing>
       </w:r>
-      <w:r>
-        <w:rPr>
-          <w:sz w:val="24"/>
-          <w:szCs w:val="24"/>
+    </w:p>
+    <w:p>
+      <w:pPr>
+        <w:ind w:left="360"/>
+        <w:jc w:val="both"/>
+        <w:rPr>
+          <w:rStyle w:val="x3jgonx"/>
+          <w:sz w:val="24"/>
+          <w:szCs w:val="24"/>
+        </w:rPr>
+      </w:pPr>
+      <w:r>
+        <w:rPr>
+          <w:sz w:val="24"/>
+        </w:rPr>
+        <w:t xml:space="preserve">(kí tự cuối </w:t>
+      </w:r>
+      <w:r>
+        <w:rPr>
+          <w:sz w:val="24"/>
+        </w:rPr>
+        <w:t xml:space="preserve">ở địa chỉ </w:t>
+      </w:r>
+      <w:r>
+        <w:rPr>
+          <w:sz w:val="24"/>
+        </w:rPr>
+        <w:t>0x10010031</w:t>
+      </w:r>
+      <w:r>
+        <w:rPr>
+          <w:sz w:val="24"/>
         </w:rPr>
         <w:t xml:space="preserve"> </w:t>
       </w:r>
-      <w:r>
-        <w:rPr>
+      <w:bookmarkStart w:id="0" w:name="_GoBack"/>
+      <w:bookmarkEnd w:id="0"/>
+      <w:r>
+        <w:rPr>
+          <w:sz w:val="24"/>
+        </w:rPr>
+        <w:t>mặc định là ‘\0’ null terminator)</w:t>
+      </w:r>
+    </w:p>
+    <w:p>
+      <w:pPr>
+        <w:ind w:left="360"/>
+        <w:jc w:val="both"/>
+        <w:rPr>
+          <w:rStyle w:val="x3jgonx"/>
+          <w:sz w:val="24"/>
+          <w:szCs w:val="24"/>
+        </w:rPr>
+      </w:pPr>
+      <w:r>
+        <w:rPr>
+          <w:rStyle w:val="x3jgonx"/>
           <w:sz w:val="24"/>
           <w:szCs w:val="24"/>
         </w:rPr>
         <w:drawing>
-          <wp:inline distT="0" distB="0" distL="0" distR="0" wp14:anchorId="2D324B9D" wp14:editId="6C64AF27">
-            <wp:extent cx="3134162" cy="1438476"/>
-            <wp:effectExtent l="0" t="0" r="0" b="9525"/>
-            <wp:docPr id="17" name="Picture 17"/>
+          <wp:inline distT="0" distB="0" distL="0" distR="0" wp14:anchorId="4344EF58" wp14:editId="706DFF87">
+            <wp:extent cx="5943600" cy="1377315"/>
+            <wp:effectExtent l="0" t="0" r="0" b="0"/>
+            <wp:docPr id="8" name="Picture 8"/>
             <wp:cNvGraphicFramePr>
               <a:graphicFrameLocks xmlns:a="http://schemas.openxmlformats.org/drawingml/2006/main" noChangeAspect="1"/>
             </wp:cNvGraphicFramePr>
@@ -7667,7 +8264,7 @@
                   <pic:spPr>
                     <a:xfrm>
                       <a:off x="0" y="0"/>
-                      <a:ext cx="3134162" cy="1438476"/>
+                      <a:ext cx="5943600" cy="1377315"/>
                     </a:xfrm>
                     <a:prstGeom prst="rect">
                       <a:avLst/>
@@ -7682,105 +8279,6 @@
     </w:p>
     <w:p>
       <w:pPr>
-        <w:ind w:left="360"/>
-        <w:jc w:val="both"/>
-        <w:rPr>
-          <w:rStyle w:val="x3jgonx"/>
-          <w:sz w:val="24"/>
-          <w:szCs w:val="24"/>
-        </w:rPr>
-      </w:pPr>
-      <w:r>
-        <w:rPr>
-          <w:sz w:val="24"/>
-          <w:szCs w:val="24"/>
-        </w:rPr>
-        <w:t>*Giả</w:t>
-      </w:r>
-      <w:r>
-        <w:rPr>
-          <w:sz w:val="24"/>
-          <w:szCs w:val="24"/>
-        </w:rPr>
-        <w:t xml:space="preserve">i thích: </w:t>
-      </w:r>
-      <w:r>
-        <w:rPr>
-          <w:rStyle w:val="x3jgonx"/>
-          <w:sz w:val="24"/>
-          <w:szCs w:val="24"/>
-        </w:rPr>
-        <w:t xml:space="preserve">Khi chuỗi có </w:t>
-      </w:r>
-      <w:r>
-        <w:rPr>
-          <w:rStyle w:val="x3jgonx"/>
-          <w:sz w:val="24"/>
-          <w:szCs w:val="24"/>
-        </w:rPr>
-        <w:t>len</w:t>
-      </w:r>
-      <w:r>
-        <w:rPr>
-          <w:sz w:val="24"/>
-          <w:szCs w:val="24"/>
-        </w:rPr>
-        <w:t xml:space="preserve"> ≥ </w:t>
-      </w:r>
-      <w:r>
-        <w:rPr>
-          <w:rStyle w:val="x3jgonx"/>
-          <w:sz w:val="24"/>
-          <w:szCs w:val="24"/>
-        </w:rPr>
-        <w:t>50 thì kết quả sẽ trả về</w:t>
-      </w:r>
-      <w:r>
-        <w:rPr>
-          <w:rStyle w:val="x3jgonx"/>
-          <w:sz w:val="24"/>
-          <w:szCs w:val="24"/>
-        </w:rPr>
-        <w:t xml:space="preserve"> 48 do syscall 54 </w:t>
-      </w:r>
-      <w:r>
-        <w:rPr>
-          <w:rStyle w:val="x3jgonx"/>
-          <w:sz w:val="24"/>
-          <w:szCs w:val="24"/>
-        </w:rPr>
-        <w:t>cần chừa lại 1 byte để kết thúc chuỗ</w:t>
-      </w:r>
-      <w:r>
-        <w:rPr>
-          <w:rStyle w:val="x3jgonx"/>
-          <w:sz w:val="24"/>
-          <w:szCs w:val="24"/>
-        </w:rPr>
-        <w:t>i ‘\0’</w:t>
-      </w:r>
-      <w:r>
-        <w:rPr>
-          <w:rStyle w:val="x3jgonx"/>
-          <w:sz w:val="24"/>
-          <w:szCs w:val="24"/>
-        </w:rPr>
-        <w:t xml:space="preserve"> và 1 byte để tránh tràn bộ nhớ</w:t>
-      </w:r>
-    </w:p>
-    <w:p>
-      <w:pPr>
-        <w:ind w:left="360"/>
-        <w:jc w:val="both"/>
-        <w:rPr>
-          <w:rStyle w:val="x3jgonx"/>
-          <w:sz w:val="24"/>
-          <w:szCs w:val="24"/>
-        </w:rPr>
-      </w:pPr>
-    </w:p>
-    <w:p>
-      <w:pPr>
         <w:pStyle w:val="ListParagraph"/>
         <w:numPr>
           <w:ilvl w:val="0"/>
@@ -7914,6 +8412,7 @@
           <w:szCs w:val="18"/>
         </w:rPr>
         <w:sectPr>
+          <w:type w:val="continuous"/>
           <w:pgSz w:w="12240" w:h="15840"/>
           <w:pgMar w:top="1440" w:right="1440" w:bottom="720" w:left="1440" w:header="720" w:footer="720" w:gutter="0"/>
           <w:cols w:space="720"/>
@@ -11817,7 +12316,7 @@
 </file>
 
 <file path=customXml/itemProps1.xml><?xml version="1.0" encoding="utf-8"?>
-<ds:datastoreItem xmlns:ds="http://schemas.openxmlformats.org/officeDocument/2006/customXml" ds:itemID="{1E4C36DC-FC0D-42C2-A8E7-01F1F770DE8B}">
+<ds:datastoreItem xmlns:ds="http://schemas.openxmlformats.org/officeDocument/2006/customXml" ds:itemID="{F0FFA6B9-3C73-4147-8486-AF92438C1D37}">
   <ds:schemaRefs>
     <ds:schemaRef ds:uri="http://schemas.openxmlformats.org/officeDocument/2006/bibliography"/>
   </ds:schemaRefs>

</xml_diff>